<commit_message>
Se suben documentos importantes
</commit_message>
<xml_diff>
--- a/GDD_10x.docx
+++ b/GDD_10x.docx
@@ -1,6 +1,6 @@
 
 <file path=word/document.xml><?xml version="1.0" encoding="utf-8"?>
-<w:document xmlns:wpc="http://schemas.microsoft.com/office/word/2010/wordprocessingCanvas" xmlns:mc="http://schemas.openxmlformats.org/markup-compatibility/2006" xmlns:o="urn:schemas-microsoft-com:office:office" xmlns:r="http://schemas.openxmlformats.org/officeDocument/2006/relationships" xmlns:m="http://schemas.openxmlformats.org/officeDocument/2006/math" xmlns:v="urn:schemas-microsoft-com:vml" xmlns:wp14="http://schemas.microsoft.com/office/word/2010/wordprocessingDrawing" xmlns:wp="http://schemas.openxmlformats.org/drawingml/2006/wordprocessingDrawing" xmlns:w10="urn:schemas-microsoft-com:office:word" xmlns:w="http://schemas.openxmlformats.org/wordprocessingml/2006/main" xmlns:w14="http://schemas.microsoft.com/office/word/2010/wordml" xmlns:w15="http://schemas.microsoft.com/office/word/2012/wordml" xmlns:wpg="http://schemas.microsoft.com/office/word/2010/wordprocessingGroup" xmlns:wpi="http://schemas.microsoft.com/office/word/2010/wordprocessingInk" xmlns:wne="http://schemas.microsoft.com/office/word/2006/wordml" xmlns:wps="http://schemas.microsoft.com/office/word/2010/wordprocessingShape" mc:Ignorable="w14 w15 wp14">
+<w:document xmlns:wpc="http://schemas.microsoft.com/office/word/2010/wordprocessingCanvas" xmlns:cx="http://schemas.microsoft.com/office/drawing/2014/chartex" xmlns:cx1="http://schemas.microsoft.com/office/drawing/2015/9/8/chartex" xmlns:cx2="http://schemas.microsoft.com/office/drawing/2015/10/21/chartex" xmlns:cx3="http://schemas.microsoft.com/office/drawing/2016/5/9/chartex" xmlns:cx4="http://schemas.microsoft.com/office/drawing/2016/5/10/chartex" xmlns:cx5="http://schemas.microsoft.com/office/drawing/2016/5/11/chartex" xmlns:cx6="http://schemas.microsoft.com/office/drawing/2016/5/12/chartex" xmlns:cx7="http://schemas.microsoft.com/office/drawing/2016/5/13/chartex" xmlns:cx8="http://schemas.microsoft.com/office/drawing/2016/5/14/chartex" xmlns:mc="http://schemas.openxmlformats.org/markup-compatibility/2006" xmlns:aink="http://schemas.microsoft.com/office/drawing/2016/ink" xmlns:am3d="http://schemas.microsoft.com/office/drawing/2017/model3d" xmlns:o="urn:schemas-microsoft-com:office:office" xmlns:r="http://schemas.openxmlformats.org/officeDocument/2006/relationships" xmlns:m="http://schemas.openxmlformats.org/officeDocument/2006/math" xmlns:v="urn:schemas-microsoft-com:vml" xmlns:wp14="http://schemas.microsoft.com/office/word/2010/wordprocessingDrawing" xmlns:wp="http://schemas.openxmlformats.org/drawingml/2006/wordprocessingDrawing" xmlns:w10="urn:schemas-microsoft-com:office:word" xmlns:w="http://schemas.openxmlformats.org/wordprocessingml/2006/main" xmlns:w14="http://schemas.microsoft.com/office/word/2010/wordml" xmlns:w15="http://schemas.microsoft.com/office/word/2012/wordml" xmlns:w16cex="http://schemas.microsoft.com/office/word/2018/wordml/cex" xmlns:w16cid="http://schemas.microsoft.com/office/word/2016/wordml/cid" xmlns:w16="http://schemas.microsoft.com/office/word/2018/wordml" xmlns:w16se="http://schemas.microsoft.com/office/word/2015/wordml/symex" xmlns:wpg="http://schemas.microsoft.com/office/word/2010/wordprocessingGroup" xmlns:wpi="http://schemas.microsoft.com/office/word/2010/wordprocessingInk" xmlns:wne="http://schemas.microsoft.com/office/word/2006/wordml" xmlns:wps="http://schemas.microsoft.com/office/word/2010/wordprocessingShape" mc:Ignorable="w14 w15 w16se w16cid w16 w16cex wp14">
   <w:body>
     <w:p>
       <w:pPr>
@@ -22,6 +22,51 @@
           <w:lang w:val="es-CL"/>
         </w:rPr>
       </w:pPr>
+    </w:p>
+    <w:p>
+      <w:pPr>
+        <w:rPr>
+          <w:lang w:val="es-CL"/>
+        </w:rPr>
+      </w:pPr>
+    </w:p>
+    <w:p>
+      <w:pPr>
+        <w:rPr>
+          <w:lang w:val="es-CL"/>
+        </w:rPr>
+      </w:pPr>
+      <w:r>
+        <w:rPr>
+          <w:lang w:val="es-CL"/>
+        </w:rPr>
+        <w:tab/>
+      </w:r>
+      <w:r>
+        <w:rPr>
+          <w:lang w:val="es-CL"/>
+        </w:rPr>
+        <w:tab/>
+      </w:r>
+      <w:r>
+        <w:rPr>
+          <w:lang w:val="es-CL"/>
+        </w:rPr>
+        <w:tab/>
+      </w:r>
+      <w:r>
+        <w:rPr>
+          <w:lang w:val="es-CL"/>
+        </w:rPr>
+        <w:tab/>
+      </w:r>
+      <w:r>
+        <w:rPr>
+          <w:lang w:val="es-CL"/>
+        </w:rPr>
+        <w:tab/>
+        <w:t>[NOMBRE DEL JUEGO]</w:t>
+      </w:r>
     </w:p>
     <w:p>
       <w:pPr>
@@ -91,7 +136,7 @@
         <w:rPr>
           <w:lang w:val="es-CL"/>
         </w:rPr>
-        <w:t>Título del Juego</w:t>
+        <w:t>Rodrigo Garrido L.</w:t>
       </w:r>
     </w:p>
     <w:p>
@@ -106,7 +151,25 @@
         <w:rPr>
           <w:lang w:val="es-CL"/>
         </w:rPr>
-        <w:t>Autores</w:t>
+        <w:t>Sebastián</w:t>
+      </w:r>
+      <w:r>
+        <w:rPr>
+          <w:lang w:val="es-CL"/>
+        </w:rPr>
+        <w:t xml:space="preserve"> </w:t>
+      </w:r>
+      <w:r>
+        <w:rPr>
+          <w:lang w:val="es-CL"/>
+        </w:rPr>
+        <w:t>Herrera</w:t>
+      </w:r>
+      <w:r>
+        <w:rPr>
+          <w:lang w:val="es-CL"/>
+        </w:rPr>
+        <w:t xml:space="preserve"> L.</w:t>
       </w:r>
     </w:p>
     <w:p>
@@ -121,7 +184,115 @@
         <w:rPr>
           <w:lang w:val="es-CL"/>
         </w:rPr>
-        <w:t>Fecha</w:t>
+        <w:t>Pablo Ringler C.</w:t>
+      </w:r>
+    </w:p>
+    <w:p>
+      <w:pPr>
+        <w:pStyle w:val="Ttulo1"/>
+        <w:jc w:val="center"/>
+        <w:rPr>
+          <w:lang w:val="es-CL"/>
+        </w:rPr>
+      </w:pPr>
+      <w:r>
+        <w:rPr>
+          <w:lang w:val="es-CL"/>
+        </w:rPr>
+        <w:t>Víctor Salazar V.</w:t>
+      </w:r>
+    </w:p>
+    <w:p>
+      <w:pPr>
+        <w:pStyle w:val="Ttulo1"/>
+        <w:jc w:val="center"/>
+        <w:rPr>
+          <w:lang w:val="es-CL"/>
+        </w:rPr>
+      </w:pPr>
+      <w:r>
+        <w:rPr>
+          <w:lang w:val="es-CL"/>
+        </w:rPr>
+        <w:t>Daniel Soto C.</w:t>
+      </w:r>
+    </w:p>
+    <w:p>
+      <w:pPr>
+        <w:rPr>
+          <w:lang w:val="es-CL"/>
+        </w:rPr>
+      </w:pPr>
+    </w:p>
+    <w:p>
+      <w:pPr>
+        <w:rPr>
+          <w:lang w:val="es-CL"/>
+        </w:rPr>
+      </w:pPr>
+    </w:p>
+    <w:p>
+      <w:pPr>
+        <w:rPr>
+          <w:lang w:val="es-CL"/>
+        </w:rPr>
+      </w:pPr>
+    </w:p>
+    <w:p>
+      <w:pPr>
+        <w:rPr>
+          <w:lang w:val="es-CL"/>
+        </w:rPr>
+      </w:pPr>
+    </w:p>
+    <w:p>
+      <w:pPr>
+        <w:rPr>
+          <w:lang w:val="es-CL"/>
+        </w:rPr>
+      </w:pPr>
+    </w:p>
+    <w:p>
+      <w:pPr>
+        <w:rPr>
+          <w:lang w:val="es-CL"/>
+        </w:rPr>
+      </w:pPr>
+    </w:p>
+    <w:p>
+      <w:pPr>
+        <w:rPr>
+          <w:lang w:val="es-CL"/>
+        </w:rPr>
+      </w:pPr>
+    </w:p>
+    <w:p>
+      <w:pPr>
+        <w:rPr>
+          <w:lang w:val="es-CL"/>
+        </w:rPr>
+      </w:pPr>
+    </w:p>
+    <w:p>
+      <w:pPr>
+        <w:rPr>
+          <w:lang w:val="es-CL"/>
+        </w:rPr>
+      </w:pPr>
+    </w:p>
+    <w:p>
+      <w:pPr>
+        <w:pStyle w:val="Ttulo1"/>
+        <w:jc w:val="center"/>
+        <w:rPr>
+          <w:lang w:val="es-CL"/>
+        </w:rPr>
+      </w:pPr>
+      <w:r>
+        <w:rPr>
+          <w:lang w:val="es-CL"/>
+        </w:rPr>
+        <w:t>Santiago, Chile 2020</w:t>
       </w:r>
     </w:p>
     <w:p>
@@ -1165,8 +1336,6 @@
         </w:rPr>
         <w:t>/Planificación Ágil</w:t>
       </w:r>
-      <w:bookmarkStart w:id="0" w:name="_GoBack"/>
-      <w:bookmarkEnd w:id="0"/>
       <w:r>
         <w:rPr>
           <w:lang w:val="es-CL"/>
@@ -1288,8 +1457,756 @@
         <w:t>Volumen estimado de ventas y precio inicial (tres escenarios)</w:t>
       </w:r>
     </w:p>
+    <w:p>
+      <w:pPr>
+        <w:rPr>
+          <w:lang w:val="es-CL"/>
+        </w:rPr>
+      </w:pPr>
+    </w:p>
+    <w:p>
+      <w:pPr>
+        <w:rPr>
+          <w:lang w:val="es-CL"/>
+        </w:rPr>
+      </w:pPr>
+    </w:p>
+    <w:p>
+      <w:pPr>
+        <w:rPr>
+          <w:lang w:val="es-CL"/>
+        </w:rPr>
+      </w:pPr>
+    </w:p>
+    <w:p>
+      <w:pPr>
+        <w:rPr>
+          <w:lang w:val="es-CL"/>
+        </w:rPr>
+      </w:pPr>
+    </w:p>
+    <w:p>
+      <w:pPr>
+        <w:rPr>
+          <w:lang w:val="es-CL"/>
+        </w:rPr>
+      </w:pPr>
+    </w:p>
+    <w:p>
+      <w:pPr>
+        <w:rPr>
+          <w:lang w:val="es-CL"/>
+        </w:rPr>
+      </w:pPr>
+    </w:p>
+    <w:p>
+      <w:pPr>
+        <w:rPr>
+          <w:lang w:val="es-CL"/>
+        </w:rPr>
+      </w:pPr>
+    </w:p>
+    <w:p>
+      <w:pPr>
+        <w:rPr>
+          <w:lang w:val="es-CL"/>
+        </w:rPr>
+      </w:pPr>
+    </w:p>
+    <w:p>
+      <w:pPr>
+        <w:rPr>
+          <w:lang w:val="es-CL"/>
+        </w:rPr>
+      </w:pPr>
+    </w:p>
+    <w:p>
+      <w:pPr>
+        <w:rPr>
+          <w:lang w:val="es-CL"/>
+        </w:rPr>
+      </w:pPr>
+    </w:p>
+    <w:p>
+      <w:pPr>
+        <w:rPr>
+          <w:lang w:val="es-CL"/>
+        </w:rPr>
+      </w:pPr>
+    </w:p>
+    <w:p>
+      <w:pPr>
+        <w:rPr>
+          <w:lang w:val="es-CL"/>
+        </w:rPr>
+      </w:pPr>
+    </w:p>
+    <w:p>
+      <w:pPr>
+        <w:rPr>
+          <w:lang w:val="es-CL"/>
+        </w:rPr>
+      </w:pPr>
+    </w:p>
+    <w:p>
+      <w:pPr>
+        <w:rPr>
+          <w:lang w:val="es-CL"/>
+        </w:rPr>
+      </w:pPr>
+    </w:p>
+    <w:p>
+      <w:pPr>
+        <w:rPr>
+          <w:lang w:val="es-CL"/>
+        </w:rPr>
+      </w:pPr>
+    </w:p>
+    <w:p>
+      <w:pPr>
+        <w:rPr>
+          <w:lang w:val="es-CL"/>
+        </w:rPr>
+      </w:pPr>
+    </w:p>
+    <w:p>
+      <w:pPr>
+        <w:rPr>
+          <w:lang w:val="es-CL"/>
+        </w:rPr>
+      </w:pPr>
+    </w:p>
+    <w:p>
+      <w:pPr>
+        <w:rPr>
+          <w:lang w:val="es-CL"/>
+        </w:rPr>
+      </w:pPr>
+    </w:p>
+    <w:p>
+      <w:pPr>
+        <w:rPr>
+          <w:lang w:val="es-CL"/>
+        </w:rPr>
+      </w:pPr>
+    </w:p>
+    <w:p>
+      <w:pPr>
+        <w:rPr>
+          <w:lang w:val="es-CL"/>
+        </w:rPr>
+      </w:pPr>
+    </w:p>
+    <w:p>
+      <w:pPr>
+        <w:rPr>
+          <w:lang w:val="es-CL"/>
+        </w:rPr>
+      </w:pPr>
+    </w:p>
+    <w:p>
+      <w:pPr>
+        <w:rPr>
+          <w:lang w:val="es-CL"/>
+        </w:rPr>
+      </w:pPr>
+    </w:p>
+    <w:p>
+      <w:pPr>
+        <w:pStyle w:val="Prrafodelista"/>
+        <w:numPr>
+          <w:ilvl w:val="0"/>
+          <w:numId w:val="2"/>
+        </w:numPr>
+        <w:rPr>
+          <w:lang w:val="es-CL"/>
+        </w:rPr>
+      </w:pPr>
+      <w:r>
+        <w:rPr>
+          <w:lang w:val="es-CL"/>
+        </w:rPr>
+        <w:t>Descripción del juego</w:t>
+      </w:r>
+    </w:p>
+    <w:p>
+      <w:pPr>
+        <w:pStyle w:val="Prrafodelista"/>
+        <w:numPr>
+          <w:ilvl w:val="0"/>
+          <w:numId w:val="3"/>
+        </w:numPr>
+        <w:rPr>
+          <w:lang w:val="es-CL"/>
+        </w:rPr>
+      </w:pPr>
+      <w:r>
+        <w:rPr>
+          <w:lang w:val="es-CL"/>
+        </w:rPr>
+        <w:t xml:space="preserve">Nombre: </w:t>
+      </w:r>
+      <w:r>
+        <w:rPr>
+          <w:lang w:val="es-CL"/>
+        </w:rPr>
+        <w:t>Inferno’s Revenge</w:t>
+      </w:r>
+    </w:p>
+    <w:p>
+      <w:pPr>
+        <w:pStyle w:val="Prrafodelista"/>
+        <w:numPr>
+          <w:ilvl w:val="0"/>
+          <w:numId w:val="3"/>
+        </w:numPr>
+        <w:rPr>
+          <w:lang w:val="es-CL"/>
+        </w:rPr>
+      </w:pPr>
+      <w:r>
+        <w:rPr>
+          <w:lang w:val="es-CL"/>
+        </w:rPr>
+        <w:t>Género:</w:t>
+      </w:r>
+      <w:r>
+        <w:rPr>
+          <w:lang w:val="es-CL"/>
+        </w:rPr>
+        <w:t xml:space="preserve"> Plataforma</w:t>
+      </w:r>
+      <w:r>
+        <w:rPr>
+          <w:lang w:val="es-CL"/>
+        </w:rPr>
+        <w:t>, acción, aventura</w:t>
+      </w:r>
+    </w:p>
+    <w:p>
+      <w:pPr>
+        <w:pStyle w:val="Prrafodelista"/>
+        <w:numPr>
+          <w:ilvl w:val="0"/>
+          <w:numId w:val="3"/>
+        </w:numPr>
+        <w:rPr>
+          <w:lang w:val="es-CL"/>
+        </w:rPr>
+      </w:pPr>
+      <w:r>
+        <w:rPr>
+          <w:lang w:val="es-CL"/>
+        </w:rPr>
+        <w:t>Pitch del Juego</w:t>
+      </w:r>
+    </w:p>
+    <w:p>
+      <w:pPr>
+        <w:rPr>
+          <w:lang w:val="es-CL"/>
+        </w:rPr>
+      </w:pPr>
+      <w:r>
+        <w:rPr>
+          <w:lang w:val="es-CL"/>
+        </w:rPr>
+        <w:t>Bla bla blaaa…</w:t>
+      </w:r>
+    </w:p>
+    <w:p>
+      <w:pPr>
+        <w:pStyle w:val="Prrafodelista"/>
+        <w:numPr>
+          <w:ilvl w:val="0"/>
+          <w:numId w:val="3"/>
+        </w:numPr>
+        <w:rPr>
+          <w:lang w:val="es-CL"/>
+        </w:rPr>
+      </w:pPr>
+      <w:r>
+        <w:rPr>
+          <w:lang w:val="es-CL"/>
+        </w:rPr>
+        <w:t>Referentes: en que se parece, en que se diferencia</w:t>
+      </w:r>
+    </w:p>
+    <w:p>
+      <w:pPr>
+        <w:rPr>
+          <w:lang w:val="es-CL"/>
+        </w:rPr>
+      </w:pPr>
+      <w:r>
+        <w:rPr>
+          <w:lang w:val="es-CL"/>
+        </w:rPr>
+        <w:t>Bla bla blaaa…</w:t>
+      </w:r>
+    </w:p>
+    <w:p>
+      <w:pPr>
+        <w:pStyle w:val="Prrafodelista"/>
+        <w:numPr>
+          <w:ilvl w:val="0"/>
+          <w:numId w:val="3"/>
+        </w:numPr>
+        <w:rPr>
+          <w:lang w:val="es-CL"/>
+        </w:rPr>
+      </w:pPr>
+      <w:r>
+        <w:rPr>
+          <w:lang w:val="es-CL"/>
+        </w:rPr>
+        <w:t>Plataformas</w:t>
+      </w:r>
+    </w:p>
+    <w:p>
+      <w:pPr>
+        <w:rPr>
+          <w:lang w:val="es-CL"/>
+        </w:rPr>
+      </w:pPr>
+      <w:r>
+        <w:rPr>
+          <w:lang w:val="es-CL"/>
+        </w:rPr>
+        <w:t>Inferno’s Revenge es un juego diseñado para plataformas móviles.</w:t>
+      </w:r>
+    </w:p>
+    <w:p>
+      <w:pPr>
+        <w:pStyle w:val="Prrafodelista"/>
+        <w:numPr>
+          <w:ilvl w:val="0"/>
+          <w:numId w:val="3"/>
+        </w:numPr>
+        <w:rPr>
+          <w:lang w:val="es-CL"/>
+        </w:rPr>
+      </w:pPr>
+      <w:r>
+        <w:rPr>
+          <w:lang w:val="es-CL"/>
+        </w:rPr>
+        <w:t>Descripción del jugador (audiencia)</w:t>
+      </w:r>
+    </w:p>
+    <w:p>
+      <w:pPr>
+        <w:rPr>
+          <w:lang w:val="es-CL"/>
+        </w:rPr>
+      </w:pPr>
+      <w:r>
+        <w:rPr>
+          <w:lang w:val="es-CL"/>
+        </w:rPr>
+        <w:t>Bla bla blaaa…</w:t>
+      </w:r>
+    </w:p>
+    <w:p>
+      <w:pPr>
+        <w:pStyle w:val="Prrafodelista"/>
+        <w:numPr>
+          <w:ilvl w:val="0"/>
+          <w:numId w:val="3"/>
+        </w:numPr>
+        <w:rPr>
+          <w:lang w:val="es-CL"/>
+        </w:rPr>
+      </w:pPr>
+      <w:r>
+        <w:rPr>
+          <w:lang w:val="es-CL"/>
+        </w:rPr>
+        <w:t>Rating según la ESRB</w:t>
+      </w:r>
+    </w:p>
+    <w:p>
+      <w:pPr>
+        <w:rPr>
+          <w:lang w:val="es-CL"/>
+        </w:rPr>
+      </w:pPr>
+      <w:r>
+        <w:rPr>
+          <w:lang w:val="es-CL"/>
+        </w:rPr>
+        <w:t>La categoría de Inferno´s Revenge es de T, esto quiere decir que es un juego para jóvenes mayores de 13 años, ya que contiene violencia leve, uso de lenguaje fuerte y humor crudo.</w:t>
+      </w:r>
+    </w:p>
+    <w:p>
+      <w:pPr>
+        <w:ind w:left="360"/>
+        <w:rPr>
+          <w:lang w:val="es-CL"/>
+        </w:rPr>
+      </w:pPr>
+      <w:r>
+        <w:rPr>
+          <w:noProof/>
+        </w:rPr>
+        <w:drawing>
+          <wp:inline distT="0" distB="0" distL="0" distR="0" wp14:anchorId="0178FBDC" wp14:editId="24843814">
+            <wp:extent cx="991107" cy="1513205"/>
+            <wp:effectExtent l="0" t="0" r="0" b="0"/>
+            <wp:docPr id="1" name="Imagen 1"/>
+            <wp:cNvGraphicFramePr>
+              <a:graphicFrameLocks xmlns:a="http://schemas.openxmlformats.org/drawingml/2006/main" noChangeAspect="1"/>
+            </wp:cNvGraphicFramePr>
+            <a:graphic xmlns:a="http://schemas.openxmlformats.org/drawingml/2006/main">
+              <a:graphicData uri="http://schemas.openxmlformats.org/drawingml/2006/picture">
+                <pic:pic xmlns:pic="http://schemas.openxmlformats.org/drawingml/2006/picture">
+                  <pic:nvPicPr>
+                    <pic:cNvPr id="1" name=""/>
+                    <pic:cNvPicPr/>
+                  </pic:nvPicPr>
+                  <pic:blipFill rotWithShape="1">
+                    <a:blip r:embed="rId8"/>
+                    <a:srcRect l="17669" t="17188" r="22138" b="17385"/>
+                    <a:stretch/>
+                  </pic:blipFill>
+                  <pic:spPr bwMode="auto">
+                    <a:xfrm>
+                      <a:off x="0" y="0"/>
+                      <a:ext cx="991862" cy="1514358"/>
+                    </a:xfrm>
+                    <a:prstGeom prst="rect">
+                      <a:avLst/>
+                    </a:prstGeom>
+                    <a:ln>
+                      <a:noFill/>
+                    </a:ln>
+                    <a:extLst>
+                      <a:ext uri="{53640926-AAD7-44D8-BBD7-CCE9431645EC}">
+                        <a14:shadowObscured xmlns:a14="http://schemas.microsoft.com/office/drawing/2010/main"/>
+                      </a:ext>
+                    </a:extLst>
+                  </pic:spPr>
+                </pic:pic>
+              </a:graphicData>
+            </a:graphic>
+          </wp:inline>
+        </w:drawing>
+      </w:r>
+    </w:p>
+    <w:p>
+      <w:pPr>
+        <w:rPr>
+          <w:lang w:val="es-CL"/>
+        </w:rPr>
+      </w:pPr>
+    </w:p>
+    <w:p>
+      <w:pPr>
+        <w:rPr>
+          <w:lang w:val="es-CL"/>
+        </w:rPr>
+      </w:pPr>
+    </w:p>
+    <w:p>
+      <w:pPr>
+        <w:rPr>
+          <w:lang w:val="es-CL"/>
+        </w:rPr>
+      </w:pPr>
+    </w:p>
+    <w:p>
+      <w:pPr>
+        <w:rPr>
+          <w:lang w:val="es-CL"/>
+        </w:rPr>
+      </w:pPr>
+    </w:p>
+    <w:p>
+      <w:pPr>
+        <w:rPr>
+          <w:lang w:val="es-CL"/>
+        </w:rPr>
+      </w:pPr>
+    </w:p>
+    <w:p>
+      <w:pPr>
+        <w:rPr>
+          <w:lang w:val="es-CL"/>
+        </w:rPr>
+      </w:pPr>
+    </w:p>
+    <w:p>
+      <w:pPr>
+        <w:rPr>
+          <w:lang w:val="es-CL"/>
+        </w:rPr>
+      </w:pPr>
+    </w:p>
+    <w:p>
+      <w:pPr>
+        <w:rPr>
+          <w:lang w:val="es-CL"/>
+        </w:rPr>
+      </w:pPr>
+    </w:p>
+    <w:p>
+      <w:pPr>
+        <w:rPr>
+          <w:lang w:val="es-CL"/>
+        </w:rPr>
+      </w:pPr>
+    </w:p>
+    <w:p>
+      <w:pPr>
+        <w:rPr>
+          <w:lang w:val="es-CL"/>
+        </w:rPr>
+      </w:pPr>
+    </w:p>
+    <w:p>
+      <w:pPr>
+        <w:rPr>
+          <w:lang w:val="es-CL"/>
+        </w:rPr>
+      </w:pPr>
+    </w:p>
+    <w:p>
+      <w:pPr>
+        <w:rPr>
+          <w:lang w:val="es-CL"/>
+        </w:rPr>
+      </w:pPr>
+    </w:p>
+    <w:p>
+      <w:pPr>
+        <w:rPr>
+          <w:lang w:val="es-CL"/>
+        </w:rPr>
+      </w:pPr>
+    </w:p>
+    <w:p>
+      <w:pPr>
+        <w:pStyle w:val="Prrafodelista"/>
+        <w:numPr>
+          <w:ilvl w:val="0"/>
+          <w:numId w:val="2"/>
+        </w:numPr>
+        <w:rPr>
+          <w:lang w:val="es-CL"/>
+        </w:rPr>
+      </w:pPr>
+      <w:r>
+        <w:rPr>
+          <w:lang w:val="es-CL"/>
+        </w:rPr>
+        <w:t>Gameplay</w:t>
+      </w:r>
+    </w:p>
+    <w:p>
+      <w:pPr>
+        <w:pStyle w:val="Prrafodelista"/>
+        <w:numPr>
+          <w:ilvl w:val="1"/>
+          <w:numId w:val="2"/>
+        </w:numPr>
+        <w:rPr>
+          <w:lang w:val="es-CL"/>
+        </w:rPr>
+      </w:pPr>
+      <w:r>
+        <w:rPr>
+          <w:lang w:val="es-CL"/>
+        </w:rPr>
+        <w:t xml:space="preserve">Objetivos </w:t>
+      </w:r>
+    </w:p>
+    <w:p>
+      <w:pPr>
+        <w:rPr>
+          <w:lang w:val="es-CL"/>
+        </w:rPr>
+      </w:pPr>
+      <w:r>
+        <w:rPr>
+          <w:lang w:val="es-CL"/>
+        </w:rPr>
+        <w:t>Dentro de los objetivos principales, el Inferno deberá superar diferentes niveles, combatiendo contra monstruos y avanzando a través de un complicado mapa</w:t>
+      </w:r>
+    </w:p>
+    <w:p>
+      <w:pPr>
+        <w:pStyle w:val="Prrafodelista"/>
+        <w:numPr>
+          <w:ilvl w:val="1"/>
+          <w:numId w:val="2"/>
+        </w:numPr>
+        <w:rPr>
+          <w:lang w:val="es-CL"/>
+        </w:rPr>
+      </w:pPr>
+      <w:r>
+        <w:rPr>
+          <w:lang w:val="es-CL"/>
+        </w:rPr>
+        <w:t>Modos de Juego: single jugador, multijugador local, multijugador en línea, cooperativo/competitivo</w:t>
+      </w:r>
+    </w:p>
+    <w:p>
+      <w:pPr>
+        <w:pStyle w:val="Prrafodelista"/>
+        <w:numPr>
+          <w:ilvl w:val="1"/>
+          <w:numId w:val="2"/>
+        </w:numPr>
+        <w:rPr>
+          <w:lang w:val="es-CL"/>
+        </w:rPr>
+      </w:pPr>
+      <w:r>
+        <w:rPr>
+          <w:lang w:val="es-CL"/>
+        </w:rPr>
+        <w:t>Mecánicas de juego (Reglas) en cada modo</w:t>
+      </w:r>
+    </w:p>
+    <w:p>
+      <w:pPr>
+        <w:pStyle w:val="Prrafodelista"/>
+        <w:numPr>
+          <w:ilvl w:val="1"/>
+          <w:numId w:val="2"/>
+        </w:numPr>
+        <w:rPr>
+          <w:lang w:val="es-CL"/>
+        </w:rPr>
+      </w:pPr>
+      <w:r>
+        <w:rPr>
+          <w:lang w:val="es-CL"/>
+        </w:rPr>
+        <w:t>Objetos</w:t>
+      </w:r>
+    </w:p>
+    <w:p>
+      <w:pPr>
+        <w:pStyle w:val="Prrafodelista"/>
+        <w:numPr>
+          <w:ilvl w:val="2"/>
+          <w:numId w:val="2"/>
+        </w:numPr>
+        <w:rPr>
+          <w:lang w:val="es-CL"/>
+        </w:rPr>
+      </w:pPr>
+      <w:r>
+        <w:rPr>
+          <w:lang w:val="es-CL"/>
+        </w:rPr>
+        <w:t>NPC</w:t>
+      </w:r>
+    </w:p>
+    <w:p>
+      <w:pPr>
+        <w:pStyle w:val="Prrafodelista"/>
+        <w:numPr>
+          <w:ilvl w:val="2"/>
+          <w:numId w:val="2"/>
+        </w:numPr>
+        <w:rPr>
+          <w:lang w:val="es-CL"/>
+        </w:rPr>
+      </w:pPr>
+      <w:r>
+        <w:rPr>
+          <w:lang w:val="es-CL"/>
+        </w:rPr>
+        <w:t>Enemigos</w:t>
+      </w:r>
+    </w:p>
+    <w:p>
+      <w:pPr>
+        <w:pStyle w:val="Prrafodelista"/>
+        <w:numPr>
+          <w:ilvl w:val="2"/>
+          <w:numId w:val="2"/>
+        </w:numPr>
+        <w:rPr>
+          <w:lang w:val="es-CL"/>
+        </w:rPr>
+      </w:pPr>
+      <w:r>
+        <w:rPr>
+          <w:lang w:val="es-CL"/>
+        </w:rPr>
+        <w:t>Items</w:t>
+      </w:r>
+    </w:p>
+    <w:p>
+      <w:pPr>
+        <w:pStyle w:val="Prrafodelista"/>
+        <w:numPr>
+          <w:ilvl w:val="1"/>
+          <w:numId w:val="2"/>
+        </w:numPr>
+        <w:rPr>
+          <w:lang w:val="es-CL"/>
+        </w:rPr>
+      </w:pPr>
+      <w:r>
+        <w:rPr>
+          <w:lang w:val="es-CL"/>
+        </w:rPr>
+        <w:t>Acciones de cada Objeto</w:t>
+      </w:r>
+    </w:p>
+    <w:p>
+      <w:pPr>
+        <w:pStyle w:val="Prrafodelista"/>
+        <w:numPr>
+          <w:ilvl w:val="1"/>
+          <w:numId w:val="2"/>
+        </w:numPr>
+        <w:rPr>
+          <w:lang w:val="es-CL"/>
+        </w:rPr>
+      </w:pPr>
+      <w:r>
+        <w:rPr>
+          <w:lang w:val="es-CL"/>
+        </w:rPr>
+        <w:t>Esquema de los principales Loops del Juego</w:t>
+      </w:r>
+    </w:p>
+    <w:p>
+      <w:pPr>
+        <w:rPr>
+          <w:lang w:val="es-CL"/>
+        </w:rPr>
+      </w:pPr>
+    </w:p>
+    <w:p>
+      <w:pPr>
+        <w:rPr>
+          <w:lang w:val="es-CL"/>
+        </w:rPr>
+      </w:pPr>
+    </w:p>
+    <w:p>
+      <w:pPr>
+        <w:rPr>
+          <w:lang w:val="es-CL"/>
+        </w:rPr>
+      </w:pPr>
+    </w:p>
+    <w:p>
+      <w:pPr>
+        <w:rPr>
+          <w:lang w:val="es-CL"/>
+        </w:rPr>
+      </w:pPr>
+    </w:p>
     <w:sectPr>
-      <w:headerReference w:type="default" r:id="rId8"/>
+      <w:headerReference w:type="default" r:id="rId9"/>
       <w:pgSz w:w="11906" w:h="16838"/>
       <w:pgMar w:top="1440" w:right="1440" w:bottom="1440" w:left="1440" w:header="720" w:footer="720" w:gutter="0"/>
       <w:cols w:space="720"/>
@@ -1301,7 +2218,7 @@
 </file>
 
 <file path=word/endnotes.xml><?xml version="1.0" encoding="utf-8"?>
-<w:endnotes xmlns:wpc="http://schemas.microsoft.com/office/word/2010/wordprocessingCanvas" xmlns:mc="http://schemas.openxmlformats.org/markup-compatibility/2006" xmlns:o="urn:schemas-microsoft-com:office:office" xmlns:r="http://schemas.openxmlformats.org/officeDocument/2006/relationships" xmlns:m="http://schemas.openxmlformats.org/officeDocument/2006/math" xmlns:v="urn:schemas-microsoft-com:vml" xmlns:wp14="http://schemas.microsoft.com/office/word/2010/wordprocessingDrawing" xmlns:wp="http://schemas.openxmlformats.org/drawingml/2006/wordprocessingDrawing" xmlns:w10="urn:schemas-microsoft-com:office:word" xmlns:w="http://schemas.openxmlformats.org/wordprocessingml/2006/main" xmlns:w14="http://schemas.microsoft.com/office/word/2010/wordml" xmlns:w15="http://schemas.microsoft.com/office/word/2012/wordml" xmlns:wpg="http://schemas.microsoft.com/office/word/2010/wordprocessingGroup" xmlns:wpi="http://schemas.microsoft.com/office/word/2010/wordprocessingInk" xmlns:wne="http://schemas.microsoft.com/office/word/2006/wordml" xmlns:wps="http://schemas.microsoft.com/office/word/2010/wordprocessingShape" mc:Ignorable="w14 w15 wp14">
+<w:endnotes xmlns:wpc="http://schemas.microsoft.com/office/word/2010/wordprocessingCanvas" xmlns:cx="http://schemas.microsoft.com/office/drawing/2014/chartex" xmlns:cx1="http://schemas.microsoft.com/office/drawing/2015/9/8/chartex" xmlns:cx2="http://schemas.microsoft.com/office/drawing/2015/10/21/chartex" xmlns:cx3="http://schemas.microsoft.com/office/drawing/2016/5/9/chartex" xmlns:cx4="http://schemas.microsoft.com/office/drawing/2016/5/10/chartex" xmlns:cx5="http://schemas.microsoft.com/office/drawing/2016/5/11/chartex" xmlns:cx6="http://schemas.microsoft.com/office/drawing/2016/5/12/chartex" xmlns:cx7="http://schemas.microsoft.com/office/drawing/2016/5/13/chartex" xmlns:cx8="http://schemas.microsoft.com/office/drawing/2016/5/14/chartex" xmlns:mc="http://schemas.openxmlformats.org/markup-compatibility/2006" xmlns:aink="http://schemas.microsoft.com/office/drawing/2016/ink" xmlns:am3d="http://schemas.microsoft.com/office/drawing/2017/model3d" xmlns:o="urn:schemas-microsoft-com:office:office" xmlns:r="http://schemas.openxmlformats.org/officeDocument/2006/relationships" xmlns:m="http://schemas.openxmlformats.org/officeDocument/2006/math" xmlns:v="urn:schemas-microsoft-com:vml" xmlns:wp14="http://schemas.microsoft.com/office/word/2010/wordprocessingDrawing" xmlns:wp="http://schemas.openxmlformats.org/drawingml/2006/wordprocessingDrawing" xmlns:w10="urn:schemas-microsoft-com:office:word" xmlns:w="http://schemas.openxmlformats.org/wordprocessingml/2006/main" xmlns:w14="http://schemas.microsoft.com/office/word/2010/wordml" xmlns:w15="http://schemas.microsoft.com/office/word/2012/wordml" xmlns:w16cex="http://schemas.microsoft.com/office/word/2018/wordml/cex" xmlns:w16cid="http://schemas.microsoft.com/office/word/2016/wordml/cid" xmlns:w16="http://schemas.microsoft.com/office/word/2018/wordml" xmlns:w16se="http://schemas.microsoft.com/office/word/2015/wordml/symex" xmlns:wpg="http://schemas.microsoft.com/office/word/2010/wordprocessingGroup" xmlns:wpi="http://schemas.microsoft.com/office/word/2010/wordprocessingInk" xmlns:wne="http://schemas.microsoft.com/office/word/2006/wordml" xmlns:wps="http://schemas.microsoft.com/office/word/2010/wordprocessingShape" mc:Ignorable="w14 w15 w16se w16cid w16 w16cex wp14">
   <w:endnote w:type="separator" w:id="-1">
     <w:p>
       <w:pPr>
@@ -1326,7 +2243,7 @@
 </file>
 
 <file path=word/footnotes.xml><?xml version="1.0" encoding="utf-8"?>
-<w:footnotes xmlns:wpc="http://schemas.microsoft.com/office/word/2010/wordprocessingCanvas" xmlns:mc="http://schemas.openxmlformats.org/markup-compatibility/2006" xmlns:o="urn:schemas-microsoft-com:office:office" xmlns:r="http://schemas.openxmlformats.org/officeDocument/2006/relationships" xmlns:m="http://schemas.openxmlformats.org/officeDocument/2006/math" xmlns:v="urn:schemas-microsoft-com:vml" xmlns:wp14="http://schemas.microsoft.com/office/word/2010/wordprocessingDrawing" xmlns:wp="http://schemas.openxmlformats.org/drawingml/2006/wordprocessingDrawing" xmlns:w10="urn:schemas-microsoft-com:office:word" xmlns:w="http://schemas.openxmlformats.org/wordprocessingml/2006/main" xmlns:w14="http://schemas.microsoft.com/office/word/2010/wordml" xmlns:w15="http://schemas.microsoft.com/office/word/2012/wordml" xmlns:wpg="http://schemas.microsoft.com/office/word/2010/wordprocessingGroup" xmlns:wpi="http://schemas.microsoft.com/office/word/2010/wordprocessingInk" xmlns:wne="http://schemas.microsoft.com/office/word/2006/wordml" xmlns:wps="http://schemas.microsoft.com/office/word/2010/wordprocessingShape" mc:Ignorable="w14 w15 wp14">
+<w:footnotes xmlns:wpc="http://schemas.microsoft.com/office/word/2010/wordprocessingCanvas" xmlns:cx="http://schemas.microsoft.com/office/drawing/2014/chartex" xmlns:cx1="http://schemas.microsoft.com/office/drawing/2015/9/8/chartex" xmlns:cx2="http://schemas.microsoft.com/office/drawing/2015/10/21/chartex" xmlns:cx3="http://schemas.microsoft.com/office/drawing/2016/5/9/chartex" xmlns:cx4="http://schemas.microsoft.com/office/drawing/2016/5/10/chartex" xmlns:cx5="http://schemas.microsoft.com/office/drawing/2016/5/11/chartex" xmlns:cx6="http://schemas.microsoft.com/office/drawing/2016/5/12/chartex" xmlns:cx7="http://schemas.microsoft.com/office/drawing/2016/5/13/chartex" xmlns:cx8="http://schemas.microsoft.com/office/drawing/2016/5/14/chartex" xmlns:mc="http://schemas.openxmlformats.org/markup-compatibility/2006" xmlns:aink="http://schemas.microsoft.com/office/drawing/2016/ink" xmlns:am3d="http://schemas.microsoft.com/office/drawing/2017/model3d" xmlns:o="urn:schemas-microsoft-com:office:office" xmlns:r="http://schemas.openxmlformats.org/officeDocument/2006/relationships" xmlns:m="http://schemas.openxmlformats.org/officeDocument/2006/math" xmlns:v="urn:schemas-microsoft-com:vml" xmlns:wp14="http://schemas.microsoft.com/office/word/2010/wordprocessingDrawing" xmlns:wp="http://schemas.openxmlformats.org/drawingml/2006/wordprocessingDrawing" xmlns:w10="urn:schemas-microsoft-com:office:word" xmlns:w="http://schemas.openxmlformats.org/wordprocessingml/2006/main" xmlns:w14="http://schemas.microsoft.com/office/word/2010/wordml" xmlns:w15="http://schemas.microsoft.com/office/word/2012/wordml" xmlns:w16cex="http://schemas.microsoft.com/office/word/2018/wordml/cex" xmlns:w16cid="http://schemas.microsoft.com/office/word/2016/wordml/cid" xmlns:w16="http://schemas.microsoft.com/office/word/2018/wordml" xmlns:w16se="http://schemas.microsoft.com/office/word/2015/wordml/symex" xmlns:wpg="http://schemas.microsoft.com/office/word/2010/wordprocessingGroup" xmlns:wpi="http://schemas.microsoft.com/office/word/2010/wordprocessingInk" xmlns:wne="http://schemas.microsoft.com/office/word/2006/wordml" xmlns:wps="http://schemas.microsoft.com/office/word/2010/wordprocessingShape" mc:Ignorable="w14 w15 w16se w16cid w16 w16cex wp14">
   <w:footnote w:type="separator" w:id="-1">
     <w:p>
       <w:pPr>
@@ -1351,7 +2268,7 @@
 </file>
 
 <file path=word/header1.xml><?xml version="1.0" encoding="utf-8"?>
-<w:hdr xmlns:wpc="http://schemas.microsoft.com/office/word/2010/wordprocessingCanvas" xmlns:mc="http://schemas.openxmlformats.org/markup-compatibility/2006" xmlns:o="urn:schemas-microsoft-com:office:office" xmlns:r="http://schemas.openxmlformats.org/officeDocument/2006/relationships" xmlns:m="http://schemas.openxmlformats.org/officeDocument/2006/math" xmlns:v="urn:schemas-microsoft-com:vml" xmlns:wp14="http://schemas.microsoft.com/office/word/2010/wordprocessingDrawing" xmlns:wp="http://schemas.openxmlformats.org/drawingml/2006/wordprocessingDrawing" xmlns:w10="urn:schemas-microsoft-com:office:word" xmlns:w="http://schemas.openxmlformats.org/wordprocessingml/2006/main" xmlns:w14="http://schemas.microsoft.com/office/word/2010/wordml" xmlns:w15="http://schemas.microsoft.com/office/word/2012/wordml" xmlns:wpg="http://schemas.microsoft.com/office/word/2010/wordprocessingGroup" xmlns:wpi="http://schemas.microsoft.com/office/word/2010/wordprocessingInk" xmlns:wne="http://schemas.microsoft.com/office/word/2006/wordml" xmlns:wps="http://schemas.microsoft.com/office/word/2010/wordprocessingShape" mc:Ignorable="w14 w15 wp14">
+<w:hdr xmlns:wpc="http://schemas.microsoft.com/office/word/2010/wordprocessingCanvas" xmlns:cx="http://schemas.microsoft.com/office/drawing/2014/chartex" xmlns:cx1="http://schemas.microsoft.com/office/drawing/2015/9/8/chartex" xmlns:cx2="http://schemas.microsoft.com/office/drawing/2015/10/21/chartex" xmlns:cx3="http://schemas.microsoft.com/office/drawing/2016/5/9/chartex" xmlns:cx4="http://schemas.microsoft.com/office/drawing/2016/5/10/chartex" xmlns:cx5="http://schemas.microsoft.com/office/drawing/2016/5/11/chartex" xmlns:cx6="http://schemas.microsoft.com/office/drawing/2016/5/12/chartex" xmlns:cx7="http://schemas.microsoft.com/office/drawing/2016/5/13/chartex" xmlns:cx8="http://schemas.microsoft.com/office/drawing/2016/5/14/chartex" xmlns:mc="http://schemas.openxmlformats.org/markup-compatibility/2006" xmlns:aink="http://schemas.microsoft.com/office/drawing/2016/ink" xmlns:am3d="http://schemas.microsoft.com/office/drawing/2017/model3d" xmlns:o="urn:schemas-microsoft-com:office:office" xmlns:r="http://schemas.openxmlformats.org/officeDocument/2006/relationships" xmlns:m="http://schemas.openxmlformats.org/officeDocument/2006/math" xmlns:v="urn:schemas-microsoft-com:vml" xmlns:wp14="http://schemas.microsoft.com/office/word/2010/wordprocessingDrawing" xmlns:wp="http://schemas.openxmlformats.org/drawingml/2006/wordprocessingDrawing" xmlns:w10="urn:schemas-microsoft-com:office:word" xmlns:w="http://schemas.openxmlformats.org/wordprocessingml/2006/main" xmlns:w14="http://schemas.microsoft.com/office/word/2010/wordml" xmlns:w15="http://schemas.microsoft.com/office/word/2012/wordml" xmlns:w16cex="http://schemas.microsoft.com/office/word/2018/wordml/cex" xmlns:w16cid="http://schemas.microsoft.com/office/word/2016/wordml/cid" xmlns:w16="http://schemas.microsoft.com/office/word/2018/wordml" xmlns:w16se="http://schemas.microsoft.com/office/word/2015/wordml/symex" xmlns:wpg="http://schemas.microsoft.com/office/word/2010/wordprocessingGroup" xmlns:wpi="http://schemas.microsoft.com/office/word/2010/wordprocessingInk" xmlns:wne="http://schemas.microsoft.com/office/word/2006/wordml" xmlns:wps="http://schemas.microsoft.com/office/word/2010/wordprocessingShape" mc:Ignorable="w14 w15 w16se w16cid w16 w16cex wp14">
   <w:sdt>
     <w:sdtPr>
       <w:id w:val="118810421"/>
@@ -1415,15 +2332,122 @@
         <w:szCs w:val="32"/>
         <w:lang w:val="es-419"/>
       </w:rPr>
-      <w:t xml:space="preserve"> versión 0.0</w:t>
+      <w:t xml:space="preserve"> versión </w:t>
+    </w:r>
+    <w:r>
+      <w:rPr>
+        <w:b/>
+        <w:sz w:val="32"/>
+        <w:szCs w:val="32"/>
+        <w:lang w:val="es-419"/>
+      </w:rPr>
+      <w:t>1</w:t>
+    </w:r>
+    <w:r>
+      <w:rPr>
+        <w:b/>
+        <w:sz w:val="32"/>
+        <w:szCs w:val="32"/>
+        <w:lang w:val="es-419"/>
+      </w:rPr>
+      <w:t>.0</w:t>
     </w:r>
   </w:p>
 </w:hdr>
 </file>
 
 <file path=word/numbering.xml><?xml version="1.0" encoding="utf-8"?>
-<w:numbering xmlns:wpc="http://schemas.microsoft.com/office/word/2010/wordprocessingCanvas" xmlns:mc="http://schemas.openxmlformats.org/markup-compatibility/2006" xmlns:o="urn:schemas-microsoft-com:office:office" xmlns:r="http://schemas.openxmlformats.org/officeDocument/2006/relationships" xmlns:m="http://schemas.openxmlformats.org/officeDocument/2006/math" xmlns:v="urn:schemas-microsoft-com:vml" xmlns:wp14="http://schemas.microsoft.com/office/word/2010/wordprocessingDrawing" xmlns:wp="http://schemas.openxmlformats.org/drawingml/2006/wordprocessingDrawing" xmlns:w10="urn:schemas-microsoft-com:office:word" xmlns:w="http://schemas.openxmlformats.org/wordprocessingml/2006/main" xmlns:w14="http://schemas.microsoft.com/office/word/2010/wordml" xmlns:w15="http://schemas.microsoft.com/office/word/2012/wordml" xmlns:wpg="http://schemas.microsoft.com/office/word/2010/wordprocessingGroup" xmlns:wpi="http://schemas.microsoft.com/office/word/2010/wordprocessingInk" xmlns:wne="http://schemas.microsoft.com/office/word/2006/wordml" xmlns:wps="http://schemas.microsoft.com/office/word/2010/wordprocessingShape" mc:Ignorable="w14 w15 wp14">
+<w:numbering xmlns:wpc="http://schemas.microsoft.com/office/word/2010/wordprocessingCanvas" xmlns:cx="http://schemas.microsoft.com/office/drawing/2014/chartex" xmlns:cx1="http://schemas.microsoft.com/office/drawing/2015/9/8/chartex" xmlns:cx2="http://schemas.microsoft.com/office/drawing/2015/10/21/chartex" xmlns:cx3="http://schemas.microsoft.com/office/drawing/2016/5/9/chartex" xmlns:cx4="http://schemas.microsoft.com/office/drawing/2016/5/10/chartex" xmlns:cx5="http://schemas.microsoft.com/office/drawing/2016/5/11/chartex" xmlns:cx6="http://schemas.microsoft.com/office/drawing/2016/5/12/chartex" xmlns:cx7="http://schemas.microsoft.com/office/drawing/2016/5/13/chartex" xmlns:cx8="http://schemas.microsoft.com/office/drawing/2016/5/14/chartex" xmlns:mc="http://schemas.openxmlformats.org/markup-compatibility/2006" xmlns:aink="http://schemas.microsoft.com/office/drawing/2016/ink" xmlns:am3d="http://schemas.microsoft.com/office/drawing/2017/model3d" xmlns:o="urn:schemas-microsoft-com:office:office" xmlns:r="http://schemas.openxmlformats.org/officeDocument/2006/relationships" xmlns:m="http://schemas.openxmlformats.org/officeDocument/2006/math" xmlns:v="urn:schemas-microsoft-com:vml" xmlns:wp14="http://schemas.microsoft.com/office/word/2010/wordprocessingDrawing" xmlns:wp="http://schemas.openxmlformats.org/drawingml/2006/wordprocessingDrawing" xmlns:w10="urn:schemas-microsoft-com:office:word" xmlns:w="http://schemas.openxmlformats.org/wordprocessingml/2006/main" xmlns:w14="http://schemas.microsoft.com/office/word/2010/wordml" xmlns:w15="http://schemas.microsoft.com/office/word/2012/wordml" xmlns:w16cex="http://schemas.microsoft.com/office/word/2018/wordml/cex" xmlns:w16cid="http://schemas.microsoft.com/office/word/2016/wordml/cid" xmlns:w16="http://schemas.microsoft.com/office/word/2018/wordml" xmlns:w16se="http://schemas.microsoft.com/office/word/2015/wordml/symex" xmlns:wpg="http://schemas.microsoft.com/office/word/2010/wordprocessingGroup" xmlns:wpi="http://schemas.microsoft.com/office/word/2010/wordprocessingInk" xmlns:wne="http://schemas.microsoft.com/office/word/2006/wordml" xmlns:wps="http://schemas.microsoft.com/office/word/2010/wordprocessingShape" mc:Ignorable="w14 w15 w16se w16cid w16 w16cex wp14">
   <w:abstractNum w:abstractNumId="0" w15:restartNumberingAfterBreak="0">
+    <w:nsid w:val="0BD51516"/>
+    <w:multiLevelType w:val="hybridMultilevel"/>
+    <w:tmpl w:val="E4180C12"/>
+    <w:lvl w:ilvl="0" w:tplc="340A0019">
+      <w:start w:val="1"/>
+      <w:numFmt w:val="lowerLetter"/>
+      <w:lvlText w:val="%1."/>
+      <w:lvlJc w:val="left"/>
+      <w:pPr>
+        <w:ind w:left="1068" w:hanging="360"/>
+      </w:pPr>
+      <w:rPr>
+        <w:rFonts w:hint="default"/>
+      </w:rPr>
+    </w:lvl>
+    <w:lvl w:ilvl="1" w:tplc="340A0019">
+      <w:start w:val="1"/>
+      <w:numFmt w:val="lowerLetter"/>
+      <w:lvlText w:val="%2."/>
+      <w:lvlJc w:val="left"/>
+      <w:pPr>
+        <w:ind w:left="1788" w:hanging="360"/>
+      </w:pPr>
+    </w:lvl>
+    <w:lvl w:ilvl="2" w:tplc="340A001B" w:tentative="1">
+      <w:start w:val="1"/>
+      <w:numFmt w:val="lowerRoman"/>
+      <w:lvlText w:val="%3."/>
+      <w:lvlJc w:val="right"/>
+      <w:pPr>
+        <w:ind w:left="2508" w:hanging="180"/>
+      </w:pPr>
+    </w:lvl>
+    <w:lvl w:ilvl="3" w:tplc="340A000F" w:tentative="1">
+      <w:start w:val="1"/>
+      <w:numFmt w:val="decimal"/>
+      <w:lvlText w:val="%4."/>
+      <w:lvlJc w:val="left"/>
+      <w:pPr>
+        <w:ind w:left="3228" w:hanging="360"/>
+      </w:pPr>
+    </w:lvl>
+    <w:lvl w:ilvl="4" w:tplc="340A0019" w:tentative="1">
+      <w:start w:val="1"/>
+      <w:numFmt w:val="lowerLetter"/>
+      <w:lvlText w:val="%5."/>
+      <w:lvlJc w:val="left"/>
+      <w:pPr>
+        <w:ind w:left="3948" w:hanging="360"/>
+      </w:pPr>
+    </w:lvl>
+    <w:lvl w:ilvl="5" w:tplc="340A001B" w:tentative="1">
+      <w:start w:val="1"/>
+      <w:numFmt w:val="lowerRoman"/>
+      <w:lvlText w:val="%6."/>
+      <w:lvlJc w:val="right"/>
+      <w:pPr>
+        <w:ind w:left="4668" w:hanging="180"/>
+      </w:pPr>
+    </w:lvl>
+    <w:lvl w:ilvl="6" w:tplc="340A000F" w:tentative="1">
+      <w:start w:val="1"/>
+      <w:numFmt w:val="decimal"/>
+      <w:lvlText w:val="%7."/>
+      <w:lvlJc w:val="left"/>
+      <w:pPr>
+        <w:ind w:left="5388" w:hanging="360"/>
+      </w:pPr>
+    </w:lvl>
+    <w:lvl w:ilvl="7" w:tplc="340A0019" w:tentative="1">
+      <w:start w:val="1"/>
+      <w:numFmt w:val="lowerLetter"/>
+      <w:lvlText w:val="%8."/>
+      <w:lvlJc w:val="left"/>
+      <w:pPr>
+        <w:ind w:left="6108" w:hanging="360"/>
+      </w:pPr>
+    </w:lvl>
+    <w:lvl w:ilvl="8" w:tplc="340A001B" w:tentative="1">
+      <w:start w:val="1"/>
+      <w:numFmt w:val="lowerRoman"/>
+      <w:lvlText w:val="%9."/>
+      <w:lvlJc w:val="right"/>
+      <w:pPr>
+        <w:ind w:left="6828" w:hanging="180"/>
+      </w:pPr>
+    </w:lvl>
+  </w:abstractNum>
+  <w:abstractNum w:abstractNumId="1" w15:restartNumberingAfterBreak="0">
     <w:nsid w:val="708873F4"/>
     <w:multiLevelType w:val="hybridMultilevel"/>
     <w:tmpl w:val="383CB0E6"/>
@@ -1509,14 +2533,109 @@
       </w:pPr>
     </w:lvl>
   </w:abstractNum>
+  <w:abstractNum w:abstractNumId="2" w15:restartNumberingAfterBreak="0">
+    <w:nsid w:val="7DA9146C"/>
+    <w:multiLevelType w:val="hybridMultilevel"/>
+    <w:tmpl w:val="518E40E2"/>
+    <w:lvl w:ilvl="0" w:tplc="340A000F">
+      <w:start w:val="1"/>
+      <w:numFmt w:val="decimal"/>
+      <w:lvlText w:val="%1."/>
+      <w:lvlJc w:val="left"/>
+      <w:pPr>
+        <w:ind w:left="720" w:hanging="360"/>
+      </w:pPr>
+      <w:rPr>
+        <w:rFonts w:hint="default"/>
+      </w:rPr>
+    </w:lvl>
+    <w:lvl w:ilvl="1" w:tplc="340A0019">
+      <w:start w:val="1"/>
+      <w:numFmt w:val="lowerLetter"/>
+      <w:lvlText w:val="%2."/>
+      <w:lvlJc w:val="left"/>
+      <w:pPr>
+        <w:ind w:left="1440" w:hanging="360"/>
+      </w:pPr>
+    </w:lvl>
+    <w:lvl w:ilvl="2" w:tplc="340A001B">
+      <w:start w:val="1"/>
+      <w:numFmt w:val="lowerRoman"/>
+      <w:lvlText w:val="%3."/>
+      <w:lvlJc w:val="right"/>
+      <w:pPr>
+        <w:ind w:left="2160" w:hanging="180"/>
+      </w:pPr>
+    </w:lvl>
+    <w:lvl w:ilvl="3" w:tplc="340A000F" w:tentative="1">
+      <w:start w:val="1"/>
+      <w:numFmt w:val="decimal"/>
+      <w:lvlText w:val="%4."/>
+      <w:lvlJc w:val="left"/>
+      <w:pPr>
+        <w:ind w:left="2880" w:hanging="360"/>
+      </w:pPr>
+    </w:lvl>
+    <w:lvl w:ilvl="4" w:tplc="340A0019" w:tentative="1">
+      <w:start w:val="1"/>
+      <w:numFmt w:val="lowerLetter"/>
+      <w:lvlText w:val="%5."/>
+      <w:lvlJc w:val="left"/>
+      <w:pPr>
+        <w:ind w:left="3600" w:hanging="360"/>
+      </w:pPr>
+    </w:lvl>
+    <w:lvl w:ilvl="5" w:tplc="340A001B" w:tentative="1">
+      <w:start w:val="1"/>
+      <w:numFmt w:val="lowerRoman"/>
+      <w:lvlText w:val="%6."/>
+      <w:lvlJc w:val="right"/>
+      <w:pPr>
+        <w:ind w:left="4320" w:hanging="180"/>
+      </w:pPr>
+    </w:lvl>
+    <w:lvl w:ilvl="6" w:tplc="340A000F" w:tentative="1">
+      <w:start w:val="1"/>
+      <w:numFmt w:val="decimal"/>
+      <w:lvlText w:val="%7."/>
+      <w:lvlJc w:val="left"/>
+      <w:pPr>
+        <w:ind w:left="5040" w:hanging="360"/>
+      </w:pPr>
+    </w:lvl>
+    <w:lvl w:ilvl="7" w:tplc="340A0019" w:tentative="1">
+      <w:start w:val="1"/>
+      <w:numFmt w:val="lowerLetter"/>
+      <w:lvlText w:val="%8."/>
+      <w:lvlJc w:val="left"/>
+      <w:pPr>
+        <w:ind w:left="5760" w:hanging="360"/>
+      </w:pPr>
+    </w:lvl>
+    <w:lvl w:ilvl="8" w:tplc="340A001B" w:tentative="1">
+      <w:start w:val="1"/>
+      <w:numFmt w:val="lowerRoman"/>
+      <w:lvlText w:val="%9."/>
+      <w:lvlJc w:val="right"/>
+      <w:pPr>
+        <w:ind w:left="6480" w:hanging="180"/>
+      </w:pPr>
+    </w:lvl>
+  </w:abstractNum>
   <w:num w:numId="1">
+    <w:abstractNumId w:val="1"/>
+  </w:num>
+  <w:num w:numId="2">
+    <w:abstractNumId w:val="2"/>
+  </w:num>
+  <w:num w:numId="3">
     <w:abstractNumId w:val="0"/>
   </w:num>
 </w:numbering>
 </file>
 
 <file path=word/styles.xml><?xml version="1.0" encoding="utf-8"?>
-<w:styles xmlns:mc="http://schemas.openxmlformats.org/markup-compatibility/2006" xmlns:r="http://schemas.openxmlformats.org/officeDocument/2006/relationships" xmlns:w="http://schemas.openxmlformats.org/wordprocessingml/2006/main" xmlns:w14="http://schemas.microsoft.com/office/word/2010/wordml" xmlns:w15="http://schemas.microsoft.com/office/word/2012/wordml" mc:Ignorable="w14 w15">
+<w:styles xmlns:mc="http://schemas.openxmlformats.org/markup-compatibility/2006" xmlns:r="http://schemas.openxmlformats.org/officeDocument/2006/relationships" xmlns:w="http://schemas.openxmlformats.org/wordprocessingml/2006/main" xmlns:w14="http://schemas.microsoft.com/office/word/2010/wordml" xmlns:w15="http://schemas.microsoft.com/office/word/2012/wordml" xmlns:w16cex="http://schemas.microsoft.com/office/word/2018/wordml/cex" xmlns:w16cid="http://schemas.microsoft.com/office/word/2016/wordml/cid" xmlns:w16="http://schemas.microsoft.com/office/word/2018/wordml" xmlns:w16se="http://schemas.microsoft.com/office/word/2015/wordml/symex" mc:Ignorable="w14 w15 w16se w16cid w16 w16cex">
   <w:docDefaults>
     <w:rPrDefault>
       <w:rPr>
@@ -1532,7 +2651,7 @@
       </w:pPr>
     </w:pPrDefault>
   </w:docDefaults>
-  <w:latentStyles w:defLockedState="0" w:defUIPriority="99" w:defSemiHidden="0" w:defUnhideWhenUsed="0" w:defQFormat="0" w:count="371">
+  <w:latentStyles w:defLockedState="0" w:defUIPriority="99" w:defSemiHidden="0" w:defUnhideWhenUsed="0" w:defQFormat="0" w:count="376">
     <w:lsdException w:name="Normal" w:uiPriority="0" w:qFormat="1"/>
     <w:lsdException w:name="heading 1" w:uiPriority="9" w:qFormat="1"/>
     <w:lsdException w:name="heading 2" w:semiHidden="1" w:uiPriority="9" w:unhideWhenUsed="1" w:qFormat="1"/>
@@ -1638,7 +2757,6 @@
     <w:lsdException w:name="HTML Sample" w:semiHidden="1" w:unhideWhenUsed="1"/>
     <w:lsdException w:name="HTML Typewriter" w:semiHidden="1" w:unhideWhenUsed="1"/>
     <w:lsdException w:name="HTML Variable" w:semiHidden="1" w:unhideWhenUsed="1"/>
-    <w:lsdException w:name="Normal Table" w:semiHidden="1" w:unhideWhenUsed="1"/>
     <w:lsdException w:name="annotation subject" w:semiHidden="1" w:unhideWhenUsed="1"/>
     <w:lsdException w:name="No List" w:semiHidden="1" w:unhideWhenUsed="1"/>
     <w:lsdException w:name="Outline List 1" w:semiHidden="1" w:unhideWhenUsed="1"/>
@@ -1681,11 +2799,8 @@
     <w:lsdException w:name="Table Contemporary" w:semiHidden="1" w:unhideWhenUsed="1"/>
     <w:lsdException w:name="Table Elegant" w:semiHidden="1" w:unhideWhenUsed="1"/>
     <w:lsdException w:name="Table Professional" w:semiHidden="1" w:unhideWhenUsed="1"/>
-    <w:lsdException w:name="Table Subtle 1" w:semiHidden="1" w:unhideWhenUsed="1"/>
     <w:lsdException w:name="Table Subtle 2" w:semiHidden="1" w:unhideWhenUsed="1"/>
     <w:lsdException w:name="Table Web 1" w:semiHidden="1" w:unhideWhenUsed="1"/>
-    <w:lsdException w:name="Table Web 2" w:semiHidden="1" w:unhideWhenUsed="1"/>
-    <w:lsdException w:name="Table Web 3" w:semiHidden="1" w:unhideWhenUsed="1"/>
     <w:lsdException w:name="Balloon Text" w:semiHidden="1" w:unhideWhenUsed="1"/>
     <w:lsdException w:name="Table Grid" w:uiPriority="39"/>
     <w:lsdException w:name="Table Theme" w:semiHidden="1" w:unhideWhenUsed="1"/>
@@ -1904,6 +3019,11 @@
     <w:lsdException w:name="List Table 5 Dark Accent 6" w:uiPriority="50"/>
     <w:lsdException w:name="List Table 6 Colorful Accent 6" w:uiPriority="51"/>
     <w:lsdException w:name="List Table 7 Colorful Accent 6" w:uiPriority="52"/>
+    <w:lsdException w:name="Mention" w:semiHidden="1" w:unhideWhenUsed="1"/>
+    <w:lsdException w:name="Smart Hyperlink" w:semiHidden="1" w:unhideWhenUsed="1"/>
+    <w:lsdException w:name="Hashtag" w:semiHidden="1" w:unhideWhenUsed="1"/>
+    <w:lsdException w:name="Unresolved Mention" w:semiHidden="1" w:unhideWhenUsed="1"/>
+    <w:lsdException w:name="Smart Link" w:semiHidden="1" w:unhideWhenUsed="1"/>
   </w:latentStyles>
   <w:style w:type="paragraph" w:default="1" w:styleId="Normal">
     <w:name w:val="Normal"/>
@@ -2062,6 +3182,18 @@
     <w:rsid w:val="00BF0792"/>
     <w:rPr>
       <w:color w:val="0563C1" w:themeColor="hyperlink"/>
+      <w:u w:val="single"/>
+    </w:rPr>
+  </w:style>
+  <w:style w:type="character" w:styleId="Hipervnculovisitado">
+    <w:name w:val="FollowedHyperlink"/>
+    <w:basedOn w:val="Fuentedeprrafopredeter"/>
+    <w:uiPriority w:val="99"/>
+    <w:semiHidden/>
+    <w:unhideWhenUsed/>
+    <w:rsid w:val="00857B81"/>
+    <w:rPr>
+      <w:color w:val="954F72" w:themeColor="followedHyperlink"/>
       <w:u w:val="single"/>
     </w:rPr>
   </w:style>

</xml_diff>